<commit_message>
Update Assignment 1 SpringSocial.docx
</commit_message>
<xml_diff>
--- a/Assignment 1 SpringSocial.docx
+++ b/Assignment 1 SpringSocial.docx
@@ -744,6 +744,69 @@
     </w:p>
     <w:p>
       <w:pPr>
+        <w:numPr>
+          <w:ilvl w:val="0"/>
+          <w:numId w:val="6"/>
+        </w:numPr>
+        <w:spacing w:before="100" w:beforeAutospacing="1" w:after="100" w:afterAutospacing="1" w:line="240" w:lineRule="auto"/>
+        <w:rPr>
+          <w:rFonts w:ascii="Times New Roman" w:eastAsia="Times New Roman" w:hAnsi="Times New Roman" w:cs="Times New Roman"/>
+          <w:kern w:val="0"/>
+          <w:sz w:val="24"/>
+          <w:szCs w:val="24"/>
+          <w:lang w:eastAsia="en-CA"/>
+          <w14:ligatures w14:val="none"/>
+        </w:rPr>
+      </w:pPr>
+      <w:r>
+        <w:rPr>
+          <w:rFonts w:ascii="Times New Roman" w:eastAsia="Times New Roman" w:hAnsi="Times New Roman" w:cs="Times New Roman"/>
+          <w:b/>
+          <w:bCs/>
+          <w:kern w:val="0"/>
+          <w:sz w:val="24"/>
+          <w:szCs w:val="24"/>
+          <w:lang w:eastAsia="en-CA"/>
+          <w14:ligatures w14:val="none"/>
+        </w:rPr>
+        <w:t>Docker Data:</w:t>
+      </w:r>
+      <w:r>
+        <w:rPr>
+          <w:rFonts w:ascii="Times New Roman" w:eastAsia="Times New Roman" w:hAnsi="Times New Roman" w:cs="Times New Roman"/>
+          <w:kern w:val="0"/>
+          <w:sz w:val="24"/>
+          <w:szCs w:val="24"/>
+          <w:lang w:eastAsia="en-CA"/>
+          <w14:ligatures w14:val="none"/>
+        </w:rPr>
+        <w:t xml:space="preserve"> Bootstraping the data into the </w:t>
+      </w:r>
+      <w:r>
+        <w:rPr>
+          <w:rFonts w:ascii="Times New Roman" w:eastAsia="Times New Roman" w:hAnsi="Times New Roman" w:cs="Times New Roman"/>
+          <w:kern w:val="0"/>
+          <w:sz w:val="24"/>
+          <w:szCs w:val="24"/>
+          <w:lang w:eastAsia="en-CA"/>
+          <w14:ligatures w14:val="none"/>
+        </w:rPr>
+        <w:t xml:space="preserve">database was </w:t>
+      </w:r>
+      <w:r>
+        <w:rPr>
+          <w:rFonts w:ascii="Times New Roman" w:eastAsia="Times New Roman" w:hAnsi="Times New Roman" w:cs="Times New Roman"/>
+          <w:kern w:val="0"/>
+          <w:sz w:val="24"/>
+          <w:szCs w:val="24"/>
+          <w:lang w:eastAsia="en-CA"/>
+          <w14:ligatures w14:val="none"/>
+        </w:rPr>
+        <w:t xml:space="preserve">more difficult than expected. </w:t>
+      </w:r>
+    </w:p>
+    <w:p>
+      <w:pPr>
         <w:rPr>
           <w:rFonts w:ascii="Times New Roman" w:eastAsia="Times New Roman" w:hAnsi="Times New Roman" w:cs="Times New Roman"/>
           <w:kern w:val="0"/>
@@ -958,6 +1021,80 @@
           <w14:ligatures w14:val="none"/>
         </w:rPr>
         <w:t>: Implementing thorough testing, including integration and real-time testing with containers, is integral to ensuring the reliability and correctness of microservices.</w:t>
+      </w:r>
+    </w:p>
+    <w:p>
+      <w:pPr>
+        <w:numPr>
+          <w:ilvl w:val="0"/>
+          <w:numId w:val="7"/>
+        </w:numPr>
+        <w:spacing w:before="100" w:beforeAutospacing="1" w:after="100" w:afterAutospacing="1" w:line="240" w:lineRule="auto"/>
+        <w:rPr>
+          <w:rFonts w:ascii="Times New Roman" w:eastAsia="Times New Roman" w:hAnsi="Times New Roman" w:cs="Times New Roman"/>
+          <w:kern w:val="0"/>
+          <w:sz w:val="24"/>
+          <w:szCs w:val="24"/>
+          <w:lang w:eastAsia="en-CA"/>
+          <w14:ligatures w14:val="none"/>
+        </w:rPr>
+      </w:pPr>
+      <w:r>
+        <w:rPr>
+          <w:rFonts w:ascii="Times New Roman" w:eastAsia="Times New Roman" w:hAnsi="Times New Roman" w:cs="Times New Roman"/>
+          <w:b/>
+          <w:bCs/>
+          <w:kern w:val="0"/>
+          <w:sz w:val="24"/>
+          <w:szCs w:val="24"/>
+          <w:lang w:eastAsia="en-CA"/>
+          <w14:ligatures w14:val="none"/>
+        </w:rPr>
+        <w:t>Docker init Data</w:t>
+      </w:r>
+      <w:r>
+        <w:rPr>
+          <w:rFonts w:ascii="Times New Roman" w:eastAsia="Times New Roman" w:hAnsi="Times New Roman" w:cs="Times New Roman"/>
+          <w:kern w:val="0"/>
+          <w:sz w:val="24"/>
+          <w:szCs w:val="24"/>
+          <w:lang w:eastAsia="en-CA"/>
+          <w14:ligatures w14:val="none"/>
+        </w:rPr>
+        <w:t>:</w:t>
+      </w:r>
+      <w:r>
+        <w:rPr>
+          <w:rFonts w:ascii="Times New Roman" w:eastAsia="Times New Roman" w:hAnsi="Times New Roman" w:cs="Times New Roman"/>
+          <w:kern w:val="0"/>
+          <w:sz w:val="24"/>
+          <w:szCs w:val="24"/>
+          <w:lang w:eastAsia="en-CA"/>
+          <w14:ligatures w14:val="none"/>
+        </w:rPr>
+        <w:t xml:space="preserve"> how to properly add data to a database on initialization</w:t>
+      </w:r>
+      <w:r>
+        <w:rPr>
+          <w:rFonts w:ascii="Times New Roman" w:eastAsia="Times New Roman" w:hAnsi="Times New Roman" w:cs="Times New Roman"/>
+          <w:kern w:val="0"/>
+          <w:sz w:val="24"/>
+          <w:szCs w:val="24"/>
+          <w:lang w:eastAsia="en-CA"/>
+          <w14:ligatures w14:val="none"/>
+        </w:rPr>
+        <w:t>. Init scripts, sequencing of events</w:t>
+      </w:r>
+      <w:r>
+        <w:rPr>
+          <w:rFonts w:ascii="Times New Roman" w:eastAsia="Times New Roman" w:hAnsi="Times New Roman" w:cs="Times New Roman"/>
+          <w:kern w:val="0"/>
+          <w:sz w:val="24"/>
+          <w:szCs w:val="24"/>
+          <w:lang w:eastAsia="en-CA"/>
+          <w14:ligatures w14:val="none"/>
+        </w:rPr>
+        <w:t>, and how to connect to the proper Databases</w:t>
       </w:r>
     </w:p>
     <w:p>

</xml_diff>